<commit_message>
Delete packages with bundle delted
</commit_message>
<xml_diff>
--- a/Encapsulate Technologies/Key Sender.docx
+++ b/Encapsulate Technologies/Key Sender.docx
@@ -1707,12 +1707,14 @@
         </w:numPr>
         <w:rPr>
           <w:b/>
-          <w:lang w:val="en-US"/>
-        </w:rPr>
-      </w:pPr>
-      <w:r>
-        <w:rPr>
-          <w:b/>
+          <w:highlight w:val="green"/>
+          <w:lang w:val="en-US"/>
+        </w:rPr>
+      </w:pPr>
+      <w:r>
+        <w:rPr>
+          <w:b/>
+          <w:highlight w:val="green"/>
           <w:lang w:val="en-US"/>
         </w:rPr>
         <w:t>Download custom amount of code for a particular game, and when those codes are download they must be marked as “used”</w:t>
@@ -1720,6 +1722,7 @@
       <w:r>
         <w:rPr>
           <w:b/>
+          <w:highlight w:val="green"/>
           <w:lang w:val="en-US"/>
         </w:rPr>
         <w:t xml:space="preserve">. </w:t>
@@ -1734,12 +1737,14 @@
       </w:pPr>
       <w:r>
         <w:rPr>
+          <w:highlight w:val="green"/>
           <w:lang w:val="en-US"/>
         </w:rPr>
         <w:t>Example: A customer contact me stating that the codes for 1 game (Call of Duty World at War) is used and asks me to provide him a new code. I will go on the panel, select this game and download 1 code. But I should be able to download more then 1 code (like if customer say 25 codes aren’t working I need to be able to download from the panel 25 codes</w:t>
       </w:r>
       <w:r>
         <w:rPr>
+          <w:highlight w:val="green"/>
           <w:lang w:val="en-US"/>
         </w:rPr>
         <w:t>).</w:t>
@@ -1768,40 +1773,49 @@
         </w:numPr>
         <w:rPr>
           <w:b/>
-          <w:lang w:val="en-US"/>
-        </w:rPr>
-      </w:pPr>
-      <w:r>
-        <w:rPr>
-          <w:b/>
-          <w:lang w:val="en-US"/>
-        </w:rPr>
-        <w:t xml:space="preserve">Delete all codes for a specific game. </w:t>
-      </w:r>
-    </w:p>
-    <w:p>
-      <w:pPr>
-        <w:pStyle w:val="ListParagraph"/>
-        <w:rPr>
-          <w:lang w:val="en-US"/>
-        </w:rPr>
-      </w:pPr>
-      <w:r>
-        <w:rPr>
-          <w:lang w:val="en-US"/>
-        </w:rPr>
-        <w:t xml:space="preserve">Example: I have a problem with a batch of game codes, I need to be able to delete all codes of this game so after I can upload new working codes to that game. </w:t>
-      </w:r>
-    </w:p>
-    <w:p>
-      <w:pPr>
-        <w:pStyle w:val="ListParagraph"/>
-        <w:rPr>
+          <w:highlight w:val="green"/>
           <w:lang w:val="en-US"/>
         </w:rPr>
       </w:pPr>
       <w:bookmarkStart w:id="0" w:name="_GoBack"/>
       <w:bookmarkEnd w:id="0"/>
+      <w:r>
+        <w:rPr>
+          <w:b/>
+          <w:highlight w:val="green"/>
+          <w:lang w:val="en-US"/>
+        </w:rPr>
+        <w:t xml:space="preserve">Delete all codes for a specific game. </w:t>
+      </w:r>
+    </w:p>
+    <w:p>
+      <w:pPr>
+        <w:pStyle w:val="ListParagraph"/>
+        <w:rPr>
+          <w:lang w:val="en-US"/>
+        </w:rPr>
+      </w:pPr>
+      <w:r>
+        <w:rPr>
+          <w:highlight w:val="green"/>
+          <w:lang w:val="en-US"/>
+        </w:rPr>
+        <w:t>Example: I have a problem with a batch of game codes, I need to be able to delete all codes of this game so after I can upload new working codes to that game.</w:t>
+      </w:r>
+      <w:r>
+        <w:rPr>
+          <w:lang w:val="en-US"/>
+        </w:rPr>
+        <w:t xml:space="preserve"> </w:t>
+      </w:r>
+    </w:p>
+    <w:p>
+      <w:pPr>
+        <w:pStyle w:val="ListParagraph"/>
+        <w:rPr>
+          <w:lang w:val="en-US"/>
+        </w:rPr>
+      </w:pPr>
     </w:p>
     <w:p>
       <w:pPr>

</xml_diff>